<commit_message>
Basically working snake movement. - No food. - Turning point remains beyond the point where it is needed.
</commit_message>
<xml_diff>
--- a/Project booklet Joshua O'Donoghue.docx
+++ b/Project booklet Joshua O'Donoghue.docx
@@ -371,15 +371,7 @@
           </w:p>
           <w:p>
             <w:r>
-              <w:t xml:space="preserve">000000                                        We shall divide the grid up into blocks of 30 </w:t>
-            </w:r>
-            <w:proofErr w:type="spellStart"/>
-            <w:r>
-              <w:t>px</w:t>
-            </w:r>
-            <w:proofErr w:type="spellEnd"/>
-            <w:r>
-              <w:t xml:space="preserve"> </w:t>
+              <w:t xml:space="preserve">000000                                        We shall divide the grid up into blocks of 30 px </w:t>
             </w:r>
           </w:p>
           <w:p>
@@ -393,15 +385,7 @@
               <w:t>so</w:t>
             </w:r>
             <w:r>
-              <w:t xml:space="preserve"> every time we </w:t>
-            </w:r>
-            <w:proofErr w:type="spellStart"/>
-            <w:r>
-              <w:t>blit</w:t>
-            </w:r>
-            <w:proofErr w:type="spellEnd"/>
-            <w:r>
-              <w:t xml:space="preserve"> we just multiply 30 by the </w:t>
+              <w:t xml:space="preserve"> every time we blit we just multiply 30 by the </w:t>
             </w:r>
           </w:p>
           <w:p>
@@ -421,28 +405,7 @@
           <w:p/>
           <w:p>
             <w:r>
-              <w:t xml:space="preserve">In order to make the food disappear once we have eaten it, we will generate a random location which changes once we have eaten it. This MUST only run once we have eaten the food. Once we eat the food, we will create a new variable called </w:t>
-            </w:r>
-            <w:proofErr w:type="spellStart"/>
-            <w:r>
-              <w:t>is_eaten</w:t>
-            </w:r>
-            <w:proofErr w:type="spellEnd"/>
-            <w:r>
-              <w:t xml:space="preserve"> that will be made true. It is detected to be true in the while loop and if so, the locati</w:t>
-            </w:r>
-            <w:bookmarkStart w:id="0" w:name="_GoBack"/>
-            <w:bookmarkEnd w:id="0"/>
-            <w:r>
-              <w:t xml:space="preserve">on changes, and </w:t>
-            </w:r>
-            <w:proofErr w:type="spellStart"/>
-            <w:r>
-              <w:t>is_eaten</w:t>
-            </w:r>
-            <w:proofErr w:type="spellEnd"/>
-            <w:r>
-              <w:t xml:space="preserve"> is reset to false.</w:t>
+              <w:t>In order to make the food disappear once we have eaten it, we will generate a random location which changes once we have eaten it. This MUST only run once we have eaten the food. Once we eat the food, we will create a new variable called is_eaten that will be made true. It is detected to be true in the while loop and if so, the location changes, and is_eaten is reset to false.</w:t>
             </w:r>
           </w:p>
         </w:tc>
@@ -510,14 +473,12 @@
             <w:r>
               <w:t xml:space="preserve">Using module </w:t>
             </w:r>
-            <w:proofErr w:type="spellStart"/>
             <w:r>
               <w:rPr>
                 <w:b/>
               </w:rPr>
               <w:t>pygame</w:t>
             </w:r>
-            <w:proofErr w:type="spellEnd"/>
             <w:r>
               <w:t xml:space="preserve">, as well as my Utilities module from an earlier project that I </w:t>
             </w:r>
@@ -545,21 +506,7 @@
               <w:rPr>
                 <w:b/>
               </w:rPr>
-              <w:t xml:space="preserve">def </w:t>
-            </w:r>
-            <w:proofErr w:type="spellStart"/>
-            <w:r>
-              <w:rPr>
-                <w:b/>
-              </w:rPr>
-              <w:t>segment.__move</w:t>
-            </w:r>
-            <w:proofErr w:type="spellEnd"/>
-            <w:r>
-              <w:rPr>
-                <w:b/>
-              </w:rPr>
-              <w:t>__(self, direction</w:t>
+              <w:t>def segment.__move__(self, direction</w:t>
             </w:r>
             <w:r>
               <w:t xml:space="preserve">) -&gt; shifts a segment 30 pixels in a specified direction. </w:t>
@@ -570,21 +517,7 @@
               <w:rPr>
                 <w:b/>
               </w:rPr>
-              <w:t xml:space="preserve">def </w:t>
-            </w:r>
-            <w:proofErr w:type="spellStart"/>
-            <w:r>
-              <w:rPr>
-                <w:b/>
-              </w:rPr>
-              <w:t>snake.__move</w:t>
-            </w:r>
-            <w:proofErr w:type="spellEnd"/>
-            <w:r>
-              <w:rPr>
-                <w:b/>
-              </w:rPr>
-              <w:t>__(</w:t>
+              <w:t>def snake.__move__(</w:t>
             </w:r>
             <w:r>
               <w:rPr>
@@ -613,21 +546,7 @@
               <w:rPr>
                 <w:b/>
               </w:rPr>
-              <w:t xml:space="preserve">def </w:t>
-            </w:r>
-            <w:proofErr w:type="spellStart"/>
-            <w:r>
-              <w:rPr>
-                <w:b/>
-              </w:rPr>
-              <w:t>segment.__rotate</w:t>
-            </w:r>
-            <w:proofErr w:type="spellEnd"/>
-            <w:r>
-              <w:rPr>
-                <w:b/>
-              </w:rPr>
-              <w:t xml:space="preserve">__(self, direction) </w:t>
+              <w:t xml:space="preserve">def segment.__rotate__(self, direction) </w:t>
             </w:r>
             <w:r>
               <w:t>-&gt; switch the segment</w:t>
@@ -650,21 +569,7 @@
               <w:rPr>
                 <w:b/>
               </w:rPr>
-              <w:t xml:space="preserve">def </w:t>
-            </w:r>
-            <w:proofErr w:type="spellStart"/>
-            <w:r>
-              <w:rPr>
-                <w:b/>
-              </w:rPr>
-              <w:t>snake.__display</w:t>
-            </w:r>
-            <w:proofErr w:type="spellEnd"/>
-            <w:r>
-              <w:rPr>
-                <w:b/>
-              </w:rPr>
-              <w:t xml:space="preserve">__(self) </w:t>
+              <w:t xml:space="preserve">def snake.__display__(self) </w:t>
             </w:r>
             <w:r>
               <w:t xml:space="preserve">-&gt; render the snake on the board. </w:t>
@@ -705,31 +610,7 @@
               </w:r>
             </w:hyperlink>
             <w:r>
-              <w:t xml:space="preserve"> -&gt; on how to construct classes with </w:t>
-            </w:r>
-            <w:proofErr w:type="spellStart"/>
-            <w:r>
-              <w:t>enum</w:t>
-            </w:r>
-            <w:proofErr w:type="spellEnd"/>
-            <w:r>
-              <w:t xml:space="preserve"> that allows me to make custom variable names. (</w:t>
-            </w:r>
-            <w:proofErr w:type="spellStart"/>
-            <w:r>
-              <w:t>ie</w:t>
-            </w:r>
-            <w:proofErr w:type="spellEnd"/>
-            <w:r>
-              <w:t xml:space="preserve">: in </w:t>
-            </w:r>
-            <w:proofErr w:type="spellStart"/>
-            <w:r>
-              <w:t>c++</w:t>
-            </w:r>
-            <w:proofErr w:type="spellEnd"/>
-            <w:r>
-              <w:t xml:space="preserve"> this would be implemented using #define </w:t>
+              <w:t xml:space="preserve"> -&gt; on how to construct classes with enum that allows me to make custom variable names. (ie: in c++ this would be implemented using #define </w:t>
             </w:r>
             <w:r>
               <w:t>THING 1,2,3 etc.) This will be very useful in making the code readable.</w:t>
@@ -964,15 +845,7 @@
           </w:tcPr>
           <w:p>
             <w:r>
-              <w:t xml:space="preserve">pygame.org/docs -&gt; used in working out how certain classes and objects that are built into </w:t>
-            </w:r>
-            <w:proofErr w:type="spellStart"/>
-            <w:r>
-              <w:t>pygame</w:t>
-            </w:r>
-            <w:proofErr w:type="spellEnd"/>
-            <w:r>
-              <w:t xml:space="preserve"> work. </w:t>
+              <w:t xml:space="preserve">pygame.org/docs -&gt; used in working out how certain classes and objects that are built into pygame work. </w:t>
             </w:r>
           </w:p>
           <w:p/>
@@ -990,32 +863,16 @@
           <w:p/>
           <w:p>
             <w:r>
-              <w:t xml:space="preserve">I did not have to teach myself </w:t>
-            </w:r>
-            <w:proofErr w:type="spellStart"/>
-            <w:r>
-              <w:t>Py</w:t>
-            </w:r>
-            <w:r>
-              <w:t>game</w:t>
-            </w:r>
-            <w:proofErr w:type="spellEnd"/>
-            <w:r>
-              <w:t xml:space="preserve"> – I already knew it</w:t>
+              <w:t>I did not have to teach myself Py</w:t>
+            </w:r>
+            <w:r>
+              <w:t>game – I already knew it</w:t>
             </w:r>
             <w:r>
               <w:t xml:space="preserve">, but </w:t>
             </w:r>
             <w:r>
-              <w:t xml:space="preserve">here are some of the websites that I originally used to learn </w:t>
-            </w:r>
-            <w:proofErr w:type="spellStart"/>
-            <w:r>
-              <w:t>Pygame</w:t>
-            </w:r>
-            <w:proofErr w:type="spellEnd"/>
-            <w:r>
-              <w:t>:</w:t>
+              <w:t>here are some of the websites that I originally used to learn Pygame:</w:t>
             </w:r>
           </w:p>
           <w:p/>
@@ -1079,15 +936,7 @@
               </w:r>
             </w:hyperlink>
             <w:r>
-              <w:t xml:space="preserve">) is about </w:t>
-            </w:r>
-            <w:proofErr w:type="spellStart"/>
-            <w:r>
-              <w:t>pygame</w:t>
-            </w:r>
-            <w:proofErr w:type="spellEnd"/>
-            <w:r>
-              <w:t>.</w:t>
+              <w:t>) is about pygame.</w:t>
             </w:r>
           </w:p>
           <w:p/>
@@ -1345,29 +1194,13 @@
           <w:p/>
           <w:p>
             <w:r>
-              <w:t xml:space="preserve">During this lesson I did not really have a very clear idea of how I was going to implement it. I decided which project I was going to do, what I was going to use to do it, and wrote a little bit of the </w:t>
-            </w:r>
-            <w:proofErr w:type="spellStart"/>
-            <w:r>
-              <w:t>startup</w:t>
-            </w:r>
-            <w:proofErr w:type="spellEnd"/>
-            <w:r>
-              <w:t xml:space="preserve"> code – such as the game loop.</w:t>
-            </w:r>
-          </w:p>
-          <w:p/>
-          <w:p>
-            <w:r>
-              <w:t xml:space="preserve">I had success in starting up the code – a </w:t>
-            </w:r>
-            <w:proofErr w:type="spellStart"/>
-            <w:r>
-              <w:t>pygame</w:t>
-            </w:r>
-            <w:proofErr w:type="spellEnd"/>
-            <w:r>
-              <w:t xml:space="preserve"> loop is something that I have written many times, so it was not that difficult to do it quickly from memory. </w:t>
+              <w:t>During this lesson I did not really have a very clear idea of how I was going to implement it. I decided which project I was going to do, what I was going to use to do it, and wrote a little bit of the startup code – such as the game loop.</w:t>
+            </w:r>
+          </w:p>
+          <w:p/>
+          <w:p>
+            <w:r>
+              <w:t xml:space="preserve">I had success in starting up the code – a pygame loop is something that I have written many times, so it was not that difficult to do it quickly from memory. </w:t>
             </w:r>
           </w:p>
           <w:p/>
@@ -1407,15 +1240,7 @@
           </w:tcPr>
           <w:p>
             <w:r>
-              <w:t xml:space="preserve">During this lesson, I worked on planning a bit. I had also worked on my code a little at home. I managed to get a slightly clearer structure of how I was going to solve the problem, but I was having trouble thinking of how to turn the snake. This was a very big part of the project. Since I have experience in many of the other stuff, such as representing things with </w:t>
-            </w:r>
-            <w:proofErr w:type="spellStart"/>
-            <w:r>
-              <w:t>datastructures</w:t>
-            </w:r>
-            <w:proofErr w:type="spellEnd"/>
-            <w:r>
-              <w:t xml:space="preserve">, moving things around etc. which I thus did not need to focus on massively during my plan, a large part of my implementation is missing. </w:t>
+              <w:t xml:space="preserve">During this lesson, I worked on planning a bit. I had also worked on my code a little at home. I managed to get a slightly clearer structure of how I was going to solve the problem, but I was having trouble thinking of how to turn the snake. This was a very big part of the project. Since I have experience in many of the other stuff, such as representing things with datastructures, moving things around etc. which I thus did not need to focus on massively during my plan, a large part of my implementation is missing. </w:t>
             </w:r>
           </w:p>
           <w:p/>
@@ -1856,6 +1681,9 @@
         </w:tc>
       </w:tr>
       <w:tr>
+        <w:trPr>
+          <w:trHeight w:val="2317"/>
+        </w:trPr>
         <w:tc>
           <w:tcPr>
             <w:tcW w:w="2093" w:type="dxa"/>
@@ -1874,6 +1702,13 @@
               </w:rPr>
               <w:t>After I thought I had implemented the turning function, the snake did not register turns.</w:t>
             </w:r>
+            <w:r>
+              <w:rPr>
+                <w:b/>
+                <w:color w:val="1F497D" w:themeColor="text2"/>
+              </w:rPr>
+              <w:t xml:space="preserve"> (not quite sure if this is testing or debugging)</w:t>
+            </w:r>
           </w:p>
         </w:tc>
         <w:tc>
@@ -1920,7 +1755,21 @@
                 <w:b/>
                 <w:color w:val="1F497D" w:themeColor="text2"/>
               </w:rPr>
-              <w:t xml:space="preserve"> gets created or not.</w:t>
+              <w:t xml:space="preserve"> gets created</w:t>
+            </w:r>
+            <w:r>
+              <w:rPr>
+                <w:b/>
+                <w:color w:val="1F497D" w:themeColor="text2"/>
+              </w:rPr>
+              <w:t xml:space="preserve"> properly</w:t>
+            </w:r>
+            <w:r>
+              <w:rPr>
+                <w:b/>
+                <w:color w:val="1F497D" w:themeColor="text2"/>
+              </w:rPr>
+              <w:t xml:space="preserve"> or not.</w:t>
             </w:r>
           </w:p>
           <w:p>
@@ -1942,6 +1791,34 @@
                 <w:color w:val="1F497D" w:themeColor="text2"/>
               </w:rPr>
             </w:pPr>
+            <w:r>
+              <w:rPr>
+                <w:b/>
+                <w:color w:val="1F497D" w:themeColor="text2"/>
+              </w:rPr>
+              <w:t xml:space="preserve">The turning point was created in the WHILE loop, so it was reset every time. Another error was that the points were all set to go in </w:t>
+            </w:r>
+            <w:r>
+              <w:rPr>
+                <w:b/>
+                <w:color w:val="1F497D" w:themeColor="text2"/>
+              </w:rPr>
+              <w:t>the same</w:t>
+            </w:r>
+            <w:r>
+              <w:rPr>
+                <w:b/>
+                <w:color w:val="1F497D" w:themeColor="text2"/>
+              </w:rPr>
+              <w:t xml:space="preserve"> direction and </w:t>
+            </w:r>
+            <w:r>
+              <w:rPr>
+                <w:b/>
+                <w:color w:val="1F497D" w:themeColor="text2"/>
+              </w:rPr>
+              <w:t xml:space="preserve">some methods that were meant to contain single “=” contained “==”. </w:t>
+            </w:r>
           </w:p>
           <w:p>
             <w:pPr>
@@ -1953,6 +1830,9 @@
         </w:tc>
       </w:tr>
       <w:tr>
+        <w:trPr>
+          <w:trHeight w:val="1158"/>
+        </w:trPr>
         <w:tc>
           <w:tcPr>
             <w:tcW w:w="2093" w:type="dxa"/>
@@ -1961,20 +1841,44 @@
             <w:pPr>
               <w:rPr>
                 <w:b/>
-              </w:rPr>
-            </w:pPr>
-          </w:p>
-          <w:p>
-            <w:pPr>
-              <w:rPr>
-                <w:b/>
-              </w:rPr>
-            </w:pPr>
-          </w:p>
-          <w:p>
-            <w:pPr>
-              <w:rPr>
-                <w:b/>
+                <w:color w:val="1F497D" w:themeColor="text2"/>
+              </w:rPr>
+            </w:pPr>
+            <w:r>
+              <w:rPr>
+                <w:b/>
+                <w:color w:val="1F497D" w:themeColor="text2"/>
+              </w:rPr>
+              <w:t xml:space="preserve">If you turn left or right </w:t>
+            </w:r>
+            <w:r>
+              <w:rPr>
+                <w:b/>
+                <w:color w:val="1F497D" w:themeColor="text2"/>
+              </w:rPr>
+              <w:t>and then turn downwards, nothing happens.</w:t>
+            </w:r>
+            <w:r>
+              <w:rPr>
+                <w:b/>
+                <w:color w:val="1F497D" w:themeColor="text2"/>
+              </w:rPr>
+              <w:t xml:space="preserve"> (two movements in a row didn’t work.)</w:t>
+            </w:r>
+          </w:p>
+          <w:p>
+            <w:pPr>
+              <w:rPr>
+                <w:b/>
+                <w:color w:val="1F497D" w:themeColor="text2"/>
+              </w:rPr>
+            </w:pPr>
+          </w:p>
+          <w:p>
+            <w:pPr>
+              <w:rPr>
+                <w:b/>
+                <w:color w:val="1F497D" w:themeColor="text2"/>
               </w:rPr>
             </w:pPr>
           </w:p>
@@ -1987,8 +1891,30 @@
             <w:pPr>
               <w:rPr>
                 <w:b/>
-              </w:rPr>
-            </w:pPr>
+                <w:color w:val="1F497D" w:themeColor="text2"/>
+              </w:rPr>
+            </w:pPr>
+            <w:r>
+              <w:rPr>
+                <w:b/>
+                <w:color w:val="1F497D" w:themeColor="text2"/>
+              </w:rPr>
+              <w:t xml:space="preserve">Read code carefully. Use debugger and step through. (In truth, I believe there is NO </w:t>
+            </w:r>
+            <w:r>
+              <w:rPr>
+                <w:b/>
+                <w:color w:val="1F497D" w:themeColor="text2"/>
+              </w:rPr>
+              <w:t>proposed</w:t>
+            </w:r>
+            <w:r>
+              <w:rPr>
+                <w:b/>
+                <w:color w:val="1F497D" w:themeColor="text2"/>
+              </w:rPr>
+              <w:t xml:space="preserve"> solution for bugs in code. There is only one way – reading code carefully, debugging over and over, stepping through and watching object statuses.)  </w:t>
+            </w:r>
           </w:p>
         </w:tc>
         <w:tc>
@@ -1999,8 +1925,23 @@
             <w:pPr>
               <w:rPr>
                 <w:b/>
-              </w:rPr>
-            </w:pPr>
+                <w:color w:val="1F497D" w:themeColor="text2"/>
+              </w:rPr>
+            </w:pPr>
+            <w:r>
+              <w:rPr>
+                <w:b/>
+                <w:color w:val="1F497D" w:themeColor="text2"/>
+              </w:rPr>
+              <w:t xml:space="preserve">The turn detector needed to detect every single version of a segment, including turned versions, otherwise certain types would not register. </w:t>
+            </w:r>
+            <w:r>
+              <w:rPr>
+                <w:b/>
+                <w:color w:val="1F497D" w:themeColor="text2"/>
+              </w:rPr>
+              <w:t xml:space="preserve"> </w:t>
+            </w:r>
           </w:p>
         </w:tc>
       </w:tr>
@@ -2013,20 +1954,30 @@
             <w:pPr>
               <w:rPr>
                 <w:b/>
-              </w:rPr>
-            </w:pPr>
-          </w:p>
-          <w:p>
-            <w:pPr>
-              <w:rPr>
-                <w:b/>
-              </w:rPr>
-            </w:pPr>
-          </w:p>
-          <w:p>
-            <w:pPr>
-              <w:rPr>
-                <w:b/>
+                <w:color w:val="1F497D" w:themeColor="text2"/>
+              </w:rPr>
+            </w:pPr>
+            <w:r>
+              <w:rPr>
+                <w:b/>
+                <w:color w:val="1F497D" w:themeColor="text2"/>
+              </w:rPr>
+              <w:t xml:space="preserve">The turning piece was inserted one move too late, and then the turning piece was often facing the wrong way. </w:t>
+            </w:r>
+          </w:p>
+          <w:p>
+            <w:pPr>
+              <w:rPr>
+                <w:b/>
+                <w:color w:val="1F497D" w:themeColor="text2"/>
+              </w:rPr>
+            </w:pPr>
+          </w:p>
+          <w:p>
+            <w:pPr>
+              <w:rPr>
+                <w:b/>
+                <w:color w:val="1F497D" w:themeColor="text2"/>
               </w:rPr>
             </w:pPr>
           </w:p>
@@ -2039,8 +1990,18 @@
             <w:pPr>
               <w:rPr>
                 <w:b/>
-              </w:rPr>
-            </w:pPr>
+                <w:color w:val="1F497D" w:themeColor="text2"/>
+              </w:rPr>
+            </w:pPr>
+            <w:r>
+              <w:rPr>
+                <w:b/>
+                <w:color w:val="1F497D" w:themeColor="text2"/>
+              </w:rPr>
+              <w:t xml:space="preserve">Look at the exact timing of the turns. Use the direction of the next segment in the snake when inserting the turning point, so we know it is exactly between the two of them. </w:t>
+            </w:r>
+            <w:bookmarkStart w:id="0" w:name="_GoBack"/>
+            <w:bookmarkEnd w:id="0"/>
           </w:p>
         </w:tc>
         <w:tc>
@@ -2065,20 +2026,23 @@
             <w:pPr>
               <w:rPr>
                 <w:b/>
-              </w:rPr>
-            </w:pPr>
-          </w:p>
-          <w:p>
-            <w:pPr>
-              <w:rPr>
-                <w:b/>
-              </w:rPr>
-            </w:pPr>
-          </w:p>
-          <w:p>
-            <w:pPr>
-              <w:rPr>
-                <w:b/>
+                <w:color w:val="1F497D" w:themeColor="text2"/>
+              </w:rPr>
+            </w:pPr>
+          </w:p>
+          <w:p>
+            <w:pPr>
+              <w:rPr>
+                <w:b/>
+                <w:color w:val="1F497D" w:themeColor="text2"/>
+              </w:rPr>
+            </w:pPr>
+          </w:p>
+          <w:p>
+            <w:pPr>
+              <w:rPr>
+                <w:b/>
+                <w:color w:val="1F497D" w:themeColor="text2"/>
               </w:rPr>
             </w:pPr>
           </w:p>
@@ -2091,6 +2055,7 @@
             <w:pPr>
               <w:rPr>
                 <w:b/>
+                <w:color w:val="1F497D" w:themeColor="text2"/>
               </w:rPr>
             </w:pPr>
           </w:p>

</xml_diff>

<commit_message>
Committed 22:31 Fully working version with 2 levels! No noticed bugs - (once there was a problem with the food pos but that hasn't come up in a while) The game over/new highscore page faded into a red screen for some reason, but since this is such a trivial matter I don't mind.
</commit_message>
<xml_diff>
--- a/Project booklet Joshua O'Donoghue.docx
+++ b/Project booklet Joshua O'Donoghue.docx
@@ -777,12 +777,7 @@
               <w:t xml:space="preserve"> -&gt; best website for finding answers to SPECIFIC problems that other programmers have had.</w:t>
             </w:r>
             <w:r>
-              <w:t xml:space="preserve"> This means you can look</w:t>
-            </w:r>
-            <w:bookmarkStart w:id="0" w:name="_GoBack"/>
-            <w:bookmarkEnd w:id="0"/>
-            <w:r>
-              <w:t xml:space="preserve"> up different problems you’ve had if you can’t solve them by simple debugging.</w:t>
+              <w:t xml:space="preserve"> This means you can look up different problems you’ve had if you can’t solve them by simple debugging.</w:t>
             </w:r>
           </w:p>
           <w:p/>
@@ -863,7 +858,31 @@
             </w:r>
           </w:p>
           <w:p/>
-          <w:p/>
+          <w:p>
+            <w:pPr>
+              <w:pStyle w:val="ListParagraph"/>
+              <w:numPr>
+                <w:ilvl w:val="0"/>
+                <w:numId w:val="4"/>
+              </w:numPr>
+            </w:pPr>
+            <w:r>
+              <w:t xml:space="preserve">Another thing that I researched was how to implement a </w:t>
+            </w:r>
+            <w:proofErr w:type="spellStart"/>
+            <w:r>
+              <w:t>highscoring</w:t>
+            </w:r>
+            <w:proofErr w:type="spellEnd"/>
+            <w:r>
+              <w:t xml:space="preserve"> system. I found this page:</w:t>
+            </w:r>
+            <w:r>
+              <w:t xml:space="preserve">      which was very informative, and helped me learn a new way of storing data.</w:t>
+            </w:r>
+            <w:bookmarkStart w:id="0" w:name="_GoBack"/>
+            <w:bookmarkEnd w:id="0"/>
+          </w:p>
           <w:p>
             <w:r>
               <w:rPr>
@@ -2150,7 +2169,21 @@
                 <w:b/>
                 <w:color w:val="1F497D" w:themeColor="text2"/>
               </w:rPr>
-              <w:t xml:space="preserve">Read code carefully. Use debugger and step through. (In truth, I believe there is NO </w:t>
+              <w:t>Read code carefully. Use debugger and step throug</w:t>
+            </w:r>
+            <w:r>
+              <w:rPr>
+                <w:b/>
+                <w:color w:val="1F497D" w:themeColor="text2"/>
+              </w:rPr>
+              <w:t>h. (In truth, I believe there can be</w:t>
+            </w:r>
+            <w:r>
+              <w:rPr>
+                <w:b/>
+                <w:color w:val="1F497D" w:themeColor="text2"/>
+              </w:rPr>
+              <w:t xml:space="preserve"> NO </w:t>
             </w:r>
             <w:r>
               <w:rPr>
@@ -2164,7 +2197,21 @@
                 <w:b/>
                 <w:color w:val="1F497D" w:themeColor="text2"/>
               </w:rPr>
-              <w:t xml:space="preserve"> solution for bugs in code. There is only one way – reading code carefully, debugging over and over, stepping through and watching object statuses.)  </w:t>
+              <w:t xml:space="preserve"> solution for </w:t>
+            </w:r>
+            <w:r>
+              <w:rPr>
+                <w:b/>
+                <w:color w:val="1F497D" w:themeColor="text2"/>
+              </w:rPr>
+              <w:t xml:space="preserve">MOST </w:t>
+            </w:r>
+            <w:r>
+              <w:rPr>
+                <w:b/>
+                <w:color w:val="1F497D" w:themeColor="text2"/>
+              </w:rPr>
+              <w:t xml:space="preserve">bugs in code. There is only one way – reading code carefully, debugging over and over, stepping through and watching object statuses.)  </w:t>
             </w:r>
           </w:p>
         </w:tc>
@@ -2277,6 +2324,25 @@
                 <w:b/>
               </w:rPr>
             </w:pPr>
+            <w:r>
+              <w:rPr>
+                <w:b/>
+              </w:rPr>
+              <w:t>In the end, my solution was to create flipped versions of turning points, and use the methods described to set it correctly.</w:t>
+            </w:r>
+          </w:p>
+          <w:p>
+            <w:pPr>
+              <w:rPr>
+                <w:b/>
+              </w:rPr>
+            </w:pPr>
+            <w:r>
+              <w:rPr>
+                <w:b/>
+              </w:rPr>
+              <w:t xml:space="preserve">It turned out they WERE actually being inserted right (I slowed the game down) and the </w:t>
+            </w:r>
           </w:p>
         </w:tc>
       </w:tr>
@@ -2384,13 +2450,22 @@
             <w:pPr>
               <w:rPr>
                 <w:b/>
-              </w:rPr>
-            </w:pPr>
-          </w:p>
-          <w:p>
-            <w:pPr>
-              <w:rPr>
-                <w:b/>
+                <w:color w:val="1F497D" w:themeColor="text2"/>
+              </w:rPr>
+            </w:pPr>
+            <w:r>
+              <w:rPr>
+                <w:b/>
+                <w:color w:val="1F497D" w:themeColor="text2"/>
+              </w:rPr>
+              <w:t>Some segments of the snake that were not the head somehow managed to go off the board and this made many of the segments keep going upwards and vanish, so there was just a disembodied head and tail.</w:t>
+            </w:r>
+          </w:p>
+          <w:p>
+            <w:pPr>
+              <w:rPr>
+                <w:b/>
+                <w:color w:val="1F497D" w:themeColor="text2"/>
               </w:rPr>
             </w:pPr>
           </w:p>
@@ -2412,6 +2487,13 @@
                 <w:b/>
               </w:rPr>
             </w:pPr>
+            <w:r>
+              <w:rPr>
+                <w:b/>
+                <w:color w:val="1F497D" w:themeColor="text2"/>
+              </w:rPr>
+              <w:t>Set it so the snake is killed if any part of it goes off, and not just the head.</w:t>
+            </w:r>
           </w:p>
         </w:tc>
         <w:tc>
@@ -3218,6 +3300,119 @@
       </w:rPr>
     </w:lvl>
   </w:abstractNum>
+  <w:abstractNum w:abstractNumId="3" w15:restartNumberingAfterBreak="0">
+    <w:nsid w:val="74DD1BEF"/>
+    <w:multiLevelType w:val="hybridMultilevel"/>
+    <w:tmpl w:val="B7002992"/>
+    <w:lvl w:ilvl="0" w:tplc="0809000B">
+      <w:start w:val="1"/>
+      <w:numFmt w:val="bullet"/>
+      <w:lvlText w:val=""/>
+      <w:lvlJc w:val="left"/>
+      <w:pPr>
+        <w:ind w:left="720" w:hanging="360"/>
+      </w:pPr>
+      <w:rPr>
+        <w:rFonts w:ascii="Wingdings" w:hAnsi="Wingdings" w:hint="default"/>
+      </w:rPr>
+    </w:lvl>
+    <w:lvl w:ilvl="1" w:tplc="08090003" w:tentative="1">
+      <w:start w:val="1"/>
+      <w:numFmt w:val="bullet"/>
+      <w:lvlText w:val="o"/>
+      <w:lvlJc w:val="left"/>
+      <w:pPr>
+        <w:ind w:left="1440" w:hanging="360"/>
+      </w:pPr>
+      <w:rPr>
+        <w:rFonts w:ascii="Courier New" w:hAnsi="Courier New" w:cs="Courier New" w:hint="default"/>
+      </w:rPr>
+    </w:lvl>
+    <w:lvl w:ilvl="2" w:tplc="08090005" w:tentative="1">
+      <w:start w:val="1"/>
+      <w:numFmt w:val="bullet"/>
+      <w:lvlText w:val=""/>
+      <w:lvlJc w:val="left"/>
+      <w:pPr>
+        <w:ind w:left="2160" w:hanging="360"/>
+      </w:pPr>
+      <w:rPr>
+        <w:rFonts w:ascii="Wingdings" w:hAnsi="Wingdings" w:hint="default"/>
+      </w:rPr>
+    </w:lvl>
+    <w:lvl w:ilvl="3" w:tplc="08090001" w:tentative="1">
+      <w:start w:val="1"/>
+      <w:numFmt w:val="bullet"/>
+      <w:lvlText w:val=""/>
+      <w:lvlJc w:val="left"/>
+      <w:pPr>
+        <w:ind w:left="2880" w:hanging="360"/>
+      </w:pPr>
+      <w:rPr>
+        <w:rFonts w:ascii="Symbol" w:hAnsi="Symbol" w:hint="default"/>
+      </w:rPr>
+    </w:lvl>
+    <w:lvl w:ilvl="4" w:tplc="08090003" w:tentative="1">
+      <w:start w:val="1"/>
+      <w:numFmt w:val="bullet"/>
+      <w:lvlText w:val="o"/>
+      <w:lvlJc w:val="left"/>
+      <w:pPr>
+        <w:ind w:left="3600" w:hanging="360"/>
+      </w:pPr>
+      <w:rPr>
+        <w:rFonts w:ascii="Courier New" w:hAnsi="Courier New" w:cs="Courier New" w:hint="default"/>
+      </w:rPr>
+    </w:lvl>
+    <w:lvl w:ilvl="5" w:tplc="08090005" w:tentative="1">
+      <w:start w:val="1"/>
+      <w:numFmt w:val="bullet"/>
+      <w:lvlText w:val=""/>
+      <w:lvlJc w:val="left"/>
+      <w:pPr>
+        <w:ind w:left="4320" w:hanging="360"/>
+      </w:pPr>
+      <w:rPr>
+        <w:rFonts w:ascii="Wingdings" w:hAnsi="Wingdings" w:hint="default"/>
+      </w:rPr>
+    </w:lvl>
+    <w:lvl w:ilvl="6" w:tplc="08090001" w:tentative="1">
+      <w:start w:val="1"/>
+      <w:numFmt w:val="bullet"/>
+      <w:lvlText w:val=""/>
+      <w:lvlJc w:val="left"/>
+      <w:pPr>
+        <w:ind w:left="5040" w:hanging="360"/>
+      </w:pPr>
+      <w:rPr>
+        <w:rFonts w:ascii="Symbol" w:hAnsi="Symbol" w:hint="default"/>
+      </w:rPr>
+    </w:lvl>
+    <w:lvl w:ilvl="7" w:tplc="08090003" w:tentative="1">
+      <w:start w:val="1"/>
+      <w:numFmt w:val="bullet"/>
+      <w:lvlText w:val="o"/>
+      <w:lvlJc w:val="left"/>
+      <w:pPr>
+        <w:ind w:left="5760" w:hanging="360"/>
+      </w:pPr>
+      <w:rPr>
+        <w:rFonts w:ascii="Courier New" w:hAnsi="Courier New" w:cs="Courier New" w:hint="default"/>
+      </w:rPr>
+    </w:lvl>
+    <w:lvl w:ilvl="8" w:tplc="08090005" w:tentative="1">
+      <w:start w:val="1"/>
+      <w:numFmt w:val="bullet"/>
+      <w:lvlText w:val=""/>
+      <w:lvlJc w:val="left"/>
+      <w:pPr>
+        <w:ind w:left="6480" w:hanging="360"/>
+      </w:pPr>
+      <w:rPr>
+        <w:rFonts w:ascii="Wingdings" w:hAnsi="Wingdings" w:hint="default"/>
+      </w:rPr>
+    </w:lvl>
+  </w:abstractNum>
   <w:num w:numId="1">
     <w:abstractNumId w:val="1"/>
   </w:num>
@@ -3226,6 +3421,9 @@
   </w:num>
   <w:num w:numId="3">
     <w:abstractNumId w:val="2"/>
+  </w:num>
+  <w:num w:numId="4">
+    <w:abstractNumId w:val="3"/>
   </w:num>
 </w:numbering>
 </file>

</xml_diff>